<commit_message>
Added methods for deleting accounts
</commit_message>
<xml_diff>
--- a/res/ECM1410 Cover Page.docx
+++ b/res/ECM1410 Cover Page.docx
@@ -421,6 +421,22 @@
               <w:t>24/2/2023</w:t>
             </w:r>
           </w:p>
+          <w:p>
+            <w:pPr>
+              <w:jc w:val="center"/>
+              <w:rPr>
+                <w:sz w:val="24"/>
+                <w:szCs w:val="24"/>
+              </w:rPr>
+            </w:pPr>
+            <w:r>
+              <w:rPr>
+                <w:sz w:val="24"/>
+                <w:szCs w:val="24"/>
+              </w:rPr>
+              <w:t>25/2/2023</w:t>
+            </w:r>
+          </w:p>
         </w:tc>
         <w:tc>
           <w:tcPr>
@@ -506,6 +522,22 @@
               <w:t>15:30</w:t>
             </w:r>
           </w:p>
+          <w:p>
+            <w:pPr>
+              <w:jc w:val="center"/>
+              <w:rPr>
+                <w:sz w:val="24"/>
+                <w:szCs w:val="24"/>
+              </w:rPr>
+            </w:pPr>
+            <w:r>
+              <w:rPr>
+                <w:sz w:val="24"/>
+                <w:szCs w:val="24"/>
+              </w:rPr>
+              <w:t>17:00</w:t>
+            </w:r>
+          </w:p>
         </w:tc>
         <w:tc>
           <w:tcPr>
@@ -593,6 +625,22 @@
           </w:p>
           <w:p>
             <w:pPr>
+              <w:jc w:val="center"/>
+              <w:rPr>
+                <w:sz w:val="24"/>
+                <w:szCs w:val="24"/>
+              </w:rPr>
+            </w:pPr>
+            <w:r>
+              <w:rPr>
+                <w:sz w:val="24"/>
+                <w:szCs w:val="24"/>
+              </w:rPr>
+              <w:t>1</w:t>
+            </w:r>
+          </w:p>
+          <w:p>
+            <w:pPr>
               <w:rPr>
                 <w:sz w:val="24"/>
                 <w:szCs w:val="24"/>
@@ -684,6 +732,22 @@
               <w:t>Observer</w:t>
             </w:r>
           </w:p>
+          <w:p>
+            <w:pPr>
+              <w:jc w:val="center"/>
+              <w:rPr>
+                <w:sz w:val="24"/>
+                <w:szCs w:val="24"/>
+              </w:rPr>
+            </w:pPr>
+            <w:r>
+              <w:rPr>
+                <w:sz w:val="24"/>
+                <w:szCs w:val="24"/>
+              </w:rPr>
+              <w:t>Driver</w:t>
+            </w:r>
+          </w:p>
         </w:tc>
         <w:tc>
           <w:tcPr>
@@ -767,6 +831,22 @@
                 <w:szCs w:val="24"/>
               </w:rPr>
               <w:t>Driver</w:t>
+            </w:r>
+          </w:p>
+          <w:p>
+            <w:pPr>
+              <w:jc w:val="center"/>
+              <w:rPr>
+                <w:sz w:val="24"/>
+                <w:szCs w:val="24"/>
+              </w:rPr>
+            </w:pPr>
+            <w:r>
+              <w:rPr>
+                <w:sz w:val="24"/>
+                <w:szCs w:val="24"/>
+              </w:rPr>
+              <w:t>Observer</w:t>
             </w:r>
           </w:p>
         </w:tc>

</xml_diff>

<commit_message>
Added log from yesterday
</commit_message>
<xml_diff>
--- a/res/ECM1410 Cover Page.docx
+++ b/res/ECM1410 Cover Page.docx
@@ -437,6 +437,47 @@
               <w:t>25/2/2023</w:t>
             </w:r>
           </w:p>
+          <w:p>
+            <w:pPr>
+              <w:jc w:val="center"/>
+              <w:rPr>
+                <w:sz w:val="24"/>
+                <w:szCs w:val="24"/>
+              </w:rPr>
+            </w:pPr>
+            <w:r>
+              <w:rPr>
+                <w:sz w:val="24"/>
+                <w:szCs w:val="24"/>
+              </w:rPr>
+              <w:t>27/2/2023</w:t>
+            </w:r>
+          </w:p>
+          <w:p>
+            <w:pPr>
+              <w:jc w:val="center"/>
+              <w:rPr>
+                <w:sz w:val="24"/>
+                <w:szCs w:val="24"/>
+              </w:rPr>
+            </w:pPr>
+            <w:r>
+              <w:rPr>
+                <w:sz w:val="24"/>
+                <w:szCs w:val="24"/>
+              </w:rPr>
+              <w:t>27/2/2023</w:t>
+            </w:r>
+          </w:p>
+          <w:p>
+            <w:pPr>
+              <w:jc w:val="center"/>
+              <w:rPr>
+                <w:sz w:val="24"/>
+                <w:szCs w:val="24"/>
+              </w:rPr>
+            </w:pPr>
+          </w:p>
         </w:tc>
         <w:tc>
           <w:tcPr>
@@ -538,6 +579,38 @@
               <w:t>17:00</w:t>
             </w:r>
           </w:p>
+          <w:p>
+            <w:pPr>
+              <w:jc w:val="center"/>
+              <w:rPr>
+                <w:sz w:val="24"/>
+                <w:szCs w:val="24"/>
+              </w:rPr>
+            </w:pPr>
+            <w:r>
+              <w:rPr>
+                <w:sz w:val="24"/>
+                <w:szCs w:val="24"/>
+              </w:rPr>
+              <w:t>14:00</w:t>
+            </w:r>
+          </w:p>
+          <w:p>
+            <w:pPr>
+              <w:jc w:val="center"/>
+              <w:rPr>
+                <w:sz w:val="24"/>
+                <w:szCs w:val="24"/>
+              </w:rPr>
+            </w:pPr>
+            <w:r>
+              <w:rPr>
+                <w:sz w:val="24"/>
+                <w:szCs w:val="24"/>
+              </w:rPr>
+              <w:t>16:30</w:t>
+            </w:r>
+          </w:p>
         </w:tc>
         <w:tc>
           <w:tcPr>
@@ -641,6 +714,38 @@
           </w:p>
           <w:p>
             <w:pPr>
+              <w:jc w:val="center"/>
+              <w:rPr>
+                <w:sz w:val="24"/>
+                <w:szCs w:val="24"/>
+              </w:rPr>
+            </w:pPr>
+            <w:r>
+              <w:rPr>
+                <w:sz w:val="24"/>
+                <w:szCs w:val="24"/>
+              </w:rPr>
+              <w:t>1</w:t>
+            </w:r>
+          </w:p>
+          <w:p>
+            <w:pPr>
+              <w:jc w:val="center"/>
+              <w:rPr>
+                <w:sz w:val="24"/>
+                <w:szCs w:val="24"/>
+              </w:rPr>
+            </w:pPr>
+            <w:r>
+              <w:rPr>
+                <w:sz w:val="24"/>
+                <w:szCs w:val="24"/>
+              </w:rPr>
+              <w:t>1</w:t>
+            </w:r>
+          </w:p>
+          <w:p>
+            <w:pPr>
               <w:rPr>
                 <w:sz w:val="24"/>
                 <w:szCs w:val="24"/>
@@ -748,6 +853,38 @@
               <w:t>Driver</w:t>
             </w:r>
           </w:p>
+          <w:p>
+            <w:pPr>
+              <w:jc w:val="center"/>
+              <w:rPr>
+                <w:sz w:val="24"/>
+                <w:szCs w:val="24"/>
+              </w:rPr>
+            </w:pPr>
+            <w:r>
+              <w:rPr>
+                <w:sz w:val="24"/>
+                <w:szCs w:val="24"/>
+              </w:rPr>
+              <w:t>Observer</w:t>
+            </w:r>
+          </w:p>
+          <w:p>
+            <w:pPr>
+              <w:jc w:val="center"/>
+              <w:rPr>
+                <w:sz w:val="24"/>
+                <w:szCs w:val="24"/>
+              </w:rPr>
+            </w:pPr>
+            <w:r>
+              <w:rPr>
+                <w:sz w:val="24"/>
+                <w:szCs w:val="24"/>
+              </w:rPr>
+              <w:t>Observer</w:t>
+            </w:r>
+          </w:p>
         </w:tc>
         <w:tc>
           <w:tcPr>
@@ -847,6 +984,38 @@
                 <w:szCs w:val="24"/>
               </w:rPr>
               <w:t>Observer</w:t>
+            </w:r>
+          </w:p>
+          <w:p>
+            <w:pPr>
+              <w:jc w:val="center"/>
+              <w:rPr>
+                <w:sz w:val="24"/>
+                <w:szCs w:val="24"/>
+              </w:rPr>
+            </w:pPr>
+            <w:r>
+              <w:rPr>
+                <w:sz w:val="24"/>
+                <w:szCs w:val="24"/>
+              </w:rPr>
+              <w:t>Driver</w:t>
+            </w:r>
+          </w:p>
+          <w:p>
+            <w:pPr>
+              <w:jc w:val="center"/>
+              <w:rPr>
+                <w:sz w:val="24"/>
+                <w:szCs w:val="24"/>
+              </w:rPr>
+            </w:pPr>
+            <w:r>
+              <w:rPr>
+                <w:sz w:val="24"/>
+                <w:szCs w:val="24"/>
+              </w:rPr>
+              <w:t>Driver</w:t>
             </w:r>
           </w:p>
         </w:tc>

</xml_diff>

<commit_message>
Documented social media then generated new javadoc
</commit_message>
<xml_diff>
--- a/res/ECM1410 Cover Page.docx
+++ b/res/ECM1410 Cover Page.docx
@@ -496,24 +496,107 @@
                 <w:sz w:val="24"/>
                 <w:szCs w:val="24"/>
               </w:rPr>
-              <w:t>29/2/2023</w:t>
-            </w:r>
-          </w:p>
-          <w:p>
-            <w:pPr>
-              <w:jc w:val="center"/>
-              <w:rPr>
-                <w:sz w:val="24"/>
-                <w:szCs w:val="24"/>
-              </w:rPr>
-            </w:pPr>
-            <w:r>
-              <w:rPr>
-                <w:sz w:val="24"/>
-                <w:szCs w:val="24"/>
-              </w:rPr>
-              <w:t>29/2/2023</w:t>
-            </w:r>
+              <w:t>1</w:t>
+            </w:r>
+            <w:r>
+              <w:rPr>
+                <w:sz w:val="24"/>
+                <w:szCs w:val="24"/>
+              </w:rPr>
+              <w:t>/</w:t>
+            </w:r>
+            <w:r>
+              <w:rPr>
+                <w:sz w:val="24"/>
+                <w:szCs w:val="24"/>
+              </w:rPr>
+              <w:t>3</w:t>
+            </w:r>
+            <w:r>
+              <w:rPr>
+                <w:sz w:val="24"/>
+                <w:szCs w:val="24"/>
+              </w:rPr>
+              <w:t>/2023</w:t>
+            </w:r>
+          </w:p>
+          <w:p>
+            <w:pPr>
+              <w:jc w:val="center"/>
+              <w:rPr>
+                <w:sz w:val="24"/>
+                <w:szCs w:val="24"/>
+              </w:rPr>
+            </w:pPr>
+            <w:r>
+              <w:rPr>
+                <w:sz w:val="24"/>
+                <w:szCs w:val="24"/>
+              </w:rPr>
+              <w:t>1</w:t>
+            </w:r>
+            <w:r>
+              <w:rPr>
+                <w:sz w:val="24"/>
+                <w:szCs w:val="24"/>
+              </w:rPr>
+              <w:t>/</w:t>
+            </w:r>
+            <w:r>
+              <w:rPr>
+                <w:sz w:val="24"/>
+                <w:szCs w:val="24"/>
+              </w:rPr>
+              <w:t>3</w:t>
+            </w:r>
+            <w:r>
+              <w:rPr>
+                <w:sz w:val="24"/>
+                <w:szCs w:val="24"/>
+              </w:rPr>
+              <w:t>/2023</w:t>
+            </w:r>
+          </w:p>
+          <w:p>
+            <w:pPr>
+              <w:jc w:val="center"/>
+              <w:rPr>
+                <w:sz w:val="24"/>
+                <w:szCs w:val="24"/>
+              </w:rPr>
+            </w:pPr>
+            <w:r>
+              <w:rPr>
+                <w:sz w:val="24"/>
+                <w:szCs w:val="24"/>
+              </w:rPr>
+              <w:t>2/3/2023</w:t>
+            </w:r>
+          </w:p>
+          <w:p>
+            <w:pPr>
+              <w:jc w:val="center"/>
+              <w:rPr>
+                <w:sz w:val="24"/>
+                <w:szCs w:val="24"/>
+              </w:rPr>
+            </w:pPr>
+            <w:r>
+              <w:rPr>
+                <w:sz w:val="24"/>
+                <w:szCs w:val="24"/>
+              </w:rPr>
+              <w:t>2/3/2023</w:t>
+            </w:r>
+          </w:p>
+          <w:p>
+            <w:pPr>
+              <w:jc w:val="center"/>
+              <w:rPr>
+                <w:sz w:val="24"/>
+                <w:szCs w:val="24"/>
+              </w:rPr>
+            </w:pPr>
           </w:p>
         </w:tc>
         <w:tc>
@@ -696,6 +779,38 @@
               <w:t>18:00</w:t>
             </w:r>
           </w:p>
+          <w:p>
+            <w:pPr>
+              <w:jc w:val="center"/>
+              <w:rPr>
+                <w:sz w:val="24"/>
+                <w:szCs w:val="24"/>
+              </w:rPr>
+            </w:pPr>
+            <w:r>
+              <w:rPr>
+                <w:sz w:val="24"/>
+                <w:szCs w:val="24"/>
+              </w:rPr>
+              <w:t>11:30</w:t>
+            </w:r>
+          </w:p>
+          <w:p>
+            <w:pPr>
+              <w:jc w:val="center"/>
+              <w:rPr>
+                <w:sz w:val="24"/>
+                <w:szCs w:val="24"/>
+              </w:rPr>
+            </w:pPr>
+            <w:r>
+              <w:rPr>
+                <w:sz w:val="24"/>
+                <w:szCs w:val="24"/>
+              </w:rPr>
+              <w:t>14:30</w:t>
+            </w:r>
+          </w:p>
         </w:tc>
         <w:tc>
           <w:tcPr>
@@ -879,6 +994,38 @@
           </w:p>
           <w:p>
             <w:pPr>
+              <w:jc w:val="center"/>
+              <w:rPr>
+                <w:sz w:val="24"/>
+                <w:szCs w:val="24"/>
+              </w:rPr>
+            </w:pPr>
+            <w:r>
+              <w:rPr>
+                <w:sz w:val="24"/>
+                <w:szCs w:val="24"/>
+              </w:rPr>
+              <w:t>1</w:t>
+            </w:r>
+          </w:p>
+          <w:p>
+            <w:pPr>
+              <w:jc w:val="center"/>
+              <w:rPr>
+                <w:sz w:val="24"/>
+                <w:szCs w:val="24"/>
+              </w:rPr>
+            </w:pPr>
+            <w:r>
+              <w:rPr>
+                <w:sz w:val="24"/>
+                <w:szCs w:val="24"/>
+              </w:rPr>
+              <w:t>1</w:t>
+            </w:r>
+          </w:p>
+          <w:p>
+            <w:pPr>
               <w:rPr>
                 <w:sz w:val="24"/>
                 <w:szCs w:val="24"/>
@@ -1066,6 +1213,38 @@
               <w:t>Observer</w:t>
             </w:r>
           </w:p>
+          <w:p>
+            <w:pPr>
+              <w:jc w:val="center"/>
+              <w:rPr>
+                <w:sz w:val="24"/>
+                <w:szCs w:val="24"/>
+              </w:rPr>
+            </w:pPr>
+            <w:r>
+              <w:rPr>
+                <w:sz w:val="24"/>
+                <w:szCs w:val="24"/>
+              </w:rPr>
+              <w:t>Driver</w:t>
+            </w:r>
+          </w:p>
+          <w:p>
+            <w:pPr>
+              <w:jc w:val="center"/>
+              <w:rPr>
+                <w:sz w:val="24"/>
+                <w:szCs w:val="24"/>
+              </w:rPr>
+            </w:pPr>
+            <w:r>
+              <w:rPr>
+                <w:sz w:val="24"/>
+                <w:szCs w:val="24"/>
+              </w:rPr>
+              <w:t>Driver</w:t>
+            </w:r>
+          </w:p>
         </w:tc>
         <w:tc>
           <w:tcPr>
@@ -1245,6 +1424,38 @@
                 <w:szCs w:val="24"/>
               </w:rPr>
               <w:t>Driver</w:t>
+            </w:r>
+          </w:p>
+          <w:p>
+            <w:pPr>
+              <w:jc w:val="center"/>
+              <w:rPr>
+                <w:sz w:val="24"/>
+                <w:szCs w:val="24"/>
+              </w:rPr>
+            </w:pPr>
+            <w:r>
+              <w:rPr>
+                <w:sz w:val="24"/>
+                <w:szCs w:val="24"/>
+              </w:rPr>
+              <w:t>Observer</w:t>
+            </w:r>
+          </w:p>
+          <w:p>
+            <w:pPr>
+              <w:jc w:val="center"/>
+              <w:rPr>
+                <w:sz w:val="24"/>
+                <w:szCs w:val="24"/>
+              </w:rPr>
+            </w:pPr>
+            <w:r>
+              <w:rPr>
+                <w:sz w:val="24"/>
+                <w:szCs w:val="24"/>
+              </w:rPr>
+              <w:t>Observer</w:t>
             </w:r>
           </w:p>
         </w:tc>

</xml_diff>

<commit_message>
Created method for posts to show children's detail
</commit_message>
<xml_diff>
--- a/res/ECM1410 Cover Page.docx
+++ b/res/ECM1410 Cover Page.docx
@@ -597,6 +597,29 @@
                 <w:szCs w:val="24"/>
               </w:rPr>
             </w:pPr>
+            <w:r>
+              <w:rPr>
+                <w:sz w:val="24"/>
+                <w:szCs w:val="24"/>
+              </w:rPr>
+              <w:t>3/3/2023</w:t>
+            </w:r>
+          </w:p>
+          <w:p>
+            <w:pPr>
+              <w:jc w:val="center"/>
+              <w:rPr>
+                <w:sz w:val="24"/>
+                <w:szCs w:val="24"/>
+              </w:rPr>
+            </w:pPr>
+            <w:r>
+              <w:rPr>
+                <w:sz w:val="24"/>
+                <w:szCs w:val="24"/>
+              </w:rPr>
+              <w:t>4/3/2023</w:t>
+            </w:r>
           </w:p>
         </w:tc>
         <w:tc>
@@ -811,6 +834,38 @@
               <w:t>14:30</w:t>
             </w:r>
           </w:p>
+          <w:p>
+            <w:pPr>
+              <w:jc w:val="center"/>
+              <w:rPr>
+                <w:sz w:val="24"/>
+                <w:szCs w:val="24"/>
+              </w:rPr>
+            </w:pPr>
+            <w:r>
+              <w:rPr>
+                <w:sz w:val="24"/>
+                <w:szCs w:val="24"/>
+              </w:rPr>
+              <w:t>14:30</w:t>
+            </w:r>
+          </w:p>
+          <w:p>
+            <w:pPr>
+              <w:jc w:val="center"/>
+              <w:rPr>
+                <w:sz w:val="24"/>
+                <w:szCs w:val="24"/>
+              </w:rPr>
+            </w:pPr>
+            <w:r>
+              <w:rPr>
+                <w:sz w:val="24"/>
+                <w:szCs w:val="24"/>
+              </w:rPr>
+              <w:t>17:30</w:t>
+            </w:r>
+          </w:p>
         </w:tc>
         <w:tc>
           <w:tcPr>
@@ -1026,6 +1081,38 @@
           </w:p>
           <w:p>
             <w:pPr>
+              <w:jc w:val="center"/>
+              <w:rPr>
+                <w:sz w:val="24"/>
+                <w:szCs w:val="24"/>
+              </w:rPr>
+            </w:pPr>
+            <w:r>
+              <w:rPr>
+                <w:sz w:val="24"/>
+                <w:szCs w:val="24"/>
+              </w:rPr>
+              <w:t>2</w:t>
+            </w:r>
+          </w:p>
+          <w:p>
+            <w:pPr>
+              <w:jc w:val="center"/>
+              <w:rPr>
+                <w:sz w:val="24"/>
+                <w:szCs w:val="24"/>
+              </w:rPr>
+            </w:pPr>
+            <w:r>
+              <w:rPr>
+                <w:sz w:val="24"/>
+                <w:szCs w:val="24"/>
+              </w:rPr>
+              <w:t>1</w:t>
+            </w:r>
+          </w:p>
+          <w:p>
+            <w:pPr>
               <w:rPr>
                 <w:sz w:val="24"/>
                 <w:szCs w:val="24"/>
@@ -1245,6 +1332,38 @@
               <w:t>Driver</w:t>
             </w:r>
           </w:p>
+          <w:p>
+            <w:pPr>
+              <w:jc w:val="center"/>
+              <w:rPr>
+                <w:sz w:val="24"/>
+                <w:szCs w:val="24"/>
+              </w:rPr>
+            </w:pPr>
+            <w:r>
+              <w:rPr>
+                <w:sz w:val="24"/>
+                <w:szCs w:val="24"/>
+              </w:rPr>
+              <w:t>Observer</w:t>
+            </w:r>
+          </w:p>
+          <w:p>
+            <w:pPr>
+              <w:jc w:val="center"/>
+              <w:rPr>
+                <w:sz w:val="24"/>
+                <w:szCs w:val="24"/>
+              </w:rPr>
+            </w:pPr>
+            <w:r>
+              <w:rPr>
+                <w:sz w:val="24"/>
+                <w:szCs w:val="24"/>
+              </w:rPr>
+              <w:t>Driver</w:t>
+            </w:r>
+          </w:p>
         </w:tc>
         <w:tc>
           <w:tcPr>
@@ -1440,6 +1559,38 @@
                 <w:szCs w:val="24"/>
               </w:rPr>
               <w:t>Observer</w:t>
+            </w:r>
+          </w:p>
+          <w:p>
+            <w:pPr>
+              <w:jc w:val="center"/>
+              <w:rPr>
+                <w:sz w:val="24"/>
+                <w:szCs w:val="24"/>
+              </w:rPr>
+            </w:pPr>
+            <w:r>
+              <w:rPr>
+                <w:sz w:val="24"/>
+                <w:szCs w:val="24"/>
+              </w:rPr>
+              <w:t>Observer</w:t>
+            </w:r>
+          </w:p>
+          <w:p>
+            <w:pPr>
+              <w:jc w:val="center"/>
+              <w:rPr>
+                <w:sz w:val="24"/>
+                <w:szCs w:val="24"/>
+              </w:rPr>
+            </w:pPr>
+            <w:r>
+              <w:rPr>
+                <w:sz w:val="24"/>
+                <w:szCs w:val="24"/>
+              </w:rPr>
+              <w:t>Driver</w:t>
             </w:r>
           </w:p>
           <w:p>

</xml_diff>